<commit_message>
Jesper, commiting from LAB-PC
</commit_message>
<xml_diff>
--- a/IMU_v_1/IMU-documentation.docx
+++ b/IMU_v_1/IMU-documentation.docx
@@ -13,6 +13,12 @@
         <w:rPr>
           <w:lang w:val="en-US"/>
         </w:rPr>
+        <w:t xml:space="preserve">1 </w:t>
+      </w:r>
+      <w:r>
+        <w:rPr>
+          <w:lang w:val="en-US"/>
+        </w:rPr>
         <w:t>Introduction</w:t>
       </w:r>
     </w:p>
@@ -26,7 +32,19 @@
         <w:rPr>
           <w:lang w:val="en-US"/>
         </w:rPr>
-        <w:t>This report describe</w:t>
+        <w:t xml:space="preserve">This </w:t>
+      </w:r>
+      <w:r>
+        <w:rPr>
+          <w:lang w:val="en-US"/>
+        </w:rPr>
+        <w:t>section</w:t>
+      </w:r>
+      <w:r>
+        <w:rPr>
+          <w:lang w:val="en-US"/>
+        </w:rPr>
+        <w:t xml:space="preserve"> describe</w:t>
       </w:r>
       <w:r>
         <w:rPr>
@@ -112,11 +130,43 @@
         <w:rPr>
           <w:lang w:val="en-US"/>
         </w:rPr>
+        <w:t xml:space="preserve">2 </w:t>
+      </w:r>
+      <w:r>
+        <w:rPr>
+          <w:lang w:val="en-US"/>
+        </w:rPr>
+        <w:t xml:space="preserve">Hardware </w:t>
+      </w:r>
+      <w:r>
+        <w:rPr>
+          <w:lang w:val="en-US"/>
+        </w:rPr>
         <w:t>Design</w:t>
       </w:r>
     </w:p>
     <w:p>
       <w:pPr>
+        <w:pStyle w:val="Heading2"/>
+        <w:rPr>
+          <w:lang w:val="en-US"/>
+        </w:rPr>
+      </w:pPr>
+      <w:r>
+        <w:rPr>
+          <w:lang w:val="en-US"/>
+        </w:rPr>
+        <w:t xml:space="preserve">2.1 </w:t>
+      </w:r>
+      <w:r>
+        <w:rPr>
+          <w:lang w:val="en-US"/>
+        </w:rPr>
+        <w:t>Components</w:t>
+      </w:r>
+    </w:p>
+    <w:p>
+      <w:pPr>
         <w:rPr>
           <w:lang w:val="en-US"/>
         </w:rPr>
@@ -351,16 +401,34 @@
         <w:rPr>
           <w:lang w:val="en-US"/>
         </w:rPr>
-        <w:t>The resistors and capacitors are all of size 0603 except the 0 Ω resistance connecting the analog and digital ground planes.</w:t>
-      </w:r>
-    </w:p>
-    <w:p>
-      <w:pPr>
-        <w:pStyle w:val="Heading2"/>
-        <w:rPr>
-          <w:lang w:val="en-US"/>
-        </w:rPr>
-      </w:pPr>
+        <w:t>The resistors and capacitors are all of size 0603 except the 0 Ω resistance connecting the analog and digital ground planes</w:t>
+      </w:r>
+      <w:r>
+        <w:rPr>
+          <w:lang w:val="en-US"/>
+        </w:rPr>
+        <w:t>, which is 1206</w:t>
+      </w:r>
+      <w:r>
+        <w:rPr>
+          <w:lang w:val="en-US"/>
+        </w:rPr>
+        <w:t>.</w:t>
+      </w:r>
+    </w:p>
+    <w:p>
+      <w:pPr>
+        <w:pStyle w:val="Heading3"/>
+        <w:rPr>
+          <w:lang w:val="en-US"/>
+        </w:rPr>
+      </w:pPr>
+      <w:r>
+        <w:rPr>
+          <w:lang w:val="en-US"/>
+        </w:rPr>
+        <w:t xml:space="preserve">2.1.1 </w:t>
+      </w:r>
       <w:r>
         <w:rPr>
           <w:lang w:val="en-US"/>
@@ -542,7 +610,14 @@
         <w:rPr>
           <w:lang w:val="en-US"/>
         </w:rPr>
-        <w:t>Of these components the inductor between supply voltage and pin VX deserves special mention since it is required to be 560 µH rather than 470 µH when operating at 3.3 V.</w:t>
+        <w:t xml:space="preserve">Of these components the inductor between supply voltage and pin VX deserves special mention since it is required to be 560 µH rather than 470 µH </w:t>
+      </w:r>
+      <w:r>
+        <w:rPr>
+          <w:lang w:val="en-US"/>
+        </w:rPr>
+        <w:lastRenderedPageBreak/>
+        <w:t>when operating at 3.3 V.</w:t>
       </w:r>
       <w:r>
         <w:rPr>
@@ -707,11 +782,17 @@
     </w:p>
     <w:p>
       <w:pPr>
-        <w:pStyle w:val="Heading2"/>
-        <w:rPr>
-          <w:lang w:val="en-US"/>
-        </w:rPr>
-      </w:pPr>
+        <w:pStyle w:val="Heading3"/>
+        <w:rPr>
+          <w:lang w:val="en-US"/>
+        </w:rPr>
+      </w:pPr>
+      <w:r>
+        <w:rPr>
+          <w:lang w:val="en-US"/>
+        </w:rPr>
+        <w:t xml:space="preserve">2.1.2 </w:t>
+      </w:r>
       <w:r>
         <w:rPr>
           <w:lang w:val="en-US"/>
@@ -947,32 +1028,1563 @@
         <w:rPr>
           <w:lang w:val="en-US"/>
         </w:rPr>
+        <w:lastRenderedPageBreak/>
         <w:t>The accelerometer needs capacitances on the outputs, as shown in figure 2, to implement a low-pass filter for antialiasing and noise reduction.</w:t>
       </w:r>
       <w:r>
         <w:rPr>
           <w:lang w:val="en-US"/>
         </w:rPr>
-        <w:t xml:space="preserve"> Since the IMU was intended to mimic the MTi-10, its </w:t>
-      </w:r>
+        <w:t xml:space="preserve"> Since the IMU was intended to mimic the MTi-10, its accelerometer bandwidth of 375 Hz was used for the calculations</w:t>
+      </w:r>
+      <w:r>
+        <w:rPr>
+          <w:lang w:val="en-US"/>
+        </w:rPr>
+        <w:t>, arrivi</w:t>
+      </w:r>
+      <w:r>
+        <w:rPr>
+          <w:lang w:val="en-US"/>
+        </w:rPr>
+        <w:t>ng at capacitor values of 10 nF (formula for calculations taken from the data sheet [3]).</w:t>
+      </w:r>
+    </w:p>
+    <w:p>
+      <w:pPr>
+        <w:pStyle w:val="Heading3"/>
+        <w:rPr>
+          <w:lang w:val="en-US"/>
+        </w:rPr>
+      </w:pPr>
+      <w:r>
+        <w:rPr>
+          <w:lang w:val="en-US"/>
+        </w:rPr>
+        <w:t xml:space="preserve">2.1.3 </w:t>
+      </w:r>
+      <w:r>
+        <w:rPr>
+          <w:lang w:val="en-US"/>
+        </w:rPr>
+        <w:t>USB Chip</w:t>
+      </w:r>
+    </w:p>
+    <w:p>
+      <w:pPr>
+        <w:rPr>
+          <w:lang w:val="en-US"/>
+        </w:rPr>
+      </w:pPr>
+      <w:r>
+        <w:rPr>
+          <w:lang w:val="en-US"/>
+        </w:rPr>
+        <w:t>The FT232R UART USB chip</w:t>
+      </w:r>
+      <w:r>
+        <w:rPr>
+          <w:lang w:val="en-US"/>
+        </w:rPr>
+        <w:t xml:space="preserve"> was supplied by Larsmark and was the on</w:t>
+      </w:r>
+      <w:r>
+        <w:rPr>
+          <w:lang w:val="en-US"/>
+        </w:rPr>
+        <w:t>e used by him on his AVR board. This chip was probably not the best choice since it was used due to necessity because the USB UART chip was forgotten when ordering the other components.</w:t>
+      </w:r>
+    </w:p>
+    <w:p>
+      <w:pPr>
+        <w:pStyle w:val="Heading3"/>
+        <w:rPr>
+          <w:lang w:val="en-US"/>
+        </w:rPr>
+      </w:pPr>
+      <w:r>
+        <w:rPr>
+          <w:lang w:val="en-US"/>
+        </w:rPr>
+        <w:t xml:space="preserve">2.1.4 </w:t>
+      </w:r>
+      <w:r>
+        <w:rPr>
+          <w:lang w:val="en-US"/>
+        </w:rPr>
+        <w:t>Full Component List</w:t>
+      </w:r>
+    </w:p>
+    <w:p>
+      <w:pPr>
+        <w:rPr>
+          <w:lang w:val="en-US"/>
+        </w:rPr>
+      </w:pPr>
+      <w:r>
+        <w:rPr>
+          <w:lang w:val="en-US"/>
+        </w:rPr>
+        <w:t>All components used are presented in table 1.</w:t>
+      </w:r>
+    </w:p>
+    <w:p>
+      <w:pPr>
+        <w:pStyle w:val="Caption"/>
+        <w:keepNext/>
+      </w:pPr>
+      <w:r>
+        <w:t xml:space="preserve">Tabel </w:t>
+      </w:r>
+      <w:r>
+        <w:fldChar w:fldCharType="begin"/>
+      </w:r>
+      <w:r>
+        <w:instrText xml:space="preserve"> SEQ Tabell \* ARABIC </w:instrText>
+      </w:r>
+      <w:r>
+        <w:fldChar w:fldCharType="separate"/>
+      </w:r>
+      <w:r>
+        <w:rPr>
+          <w:noProof/>
+        </w:rPr>
+        <w:t>1</w:t>
+      </w:r>
+      <w:r>
+        <w:fldChar w:fldCharType="end"/>
+      </w:r>
+      <w:r>
+        <w:rPr>
+          <w:noProof/>
+        </w:rPr>
+        <w:t xml:space="preserve"> Component list</w:t>
+      </w:r>
+    </w:p>
+    <w:tbl>
+      <w:tblPr>
+        <w:tblW w:w="5180" w:type="dxa"/>
+        <w:tblInd w:w="55" w:type="dxa"/>
+        <w:tblBorders>
+          <w:top w:val="single" w:sz="4" w:space="0" w:color="auto"/>
+          <w:left w:val="single" w:sz="4" w:space="0" w:color="auto"/>
+          <w:bottom w:val="single" w:sz="4" w:space="0" w:color="auto"/>
+          <w:right w:val="single" w:sz="4" w:space="0" w:color="auto"/>
+          <w:insideH w:val="single" w:sz="4" w:space="0" w:color="auto"/>
+          <w:insideV w:val="single" w:sz="4" w:space="0" w:color="auto"/>
+        </w:tblBorders>
+        <w:tblCellMar>
+          <w:left w:w="70" w:type="dxa"/>
+          <w:right w:w="70" w:type="dxa"/>
+        </w:tblCellMar>
+        <w:tblLook w:val="04A0" w:firstRow="1" w:lastRow="0" w:firstColumn="1" w:lastColumn="0" w:noHBand="0" w:noVBand="1"/>
+      </w:tblPr>
+      <w:tblGrid>
+        <w:gridCol w:w="2600"/>
+        <w:gridCol w:w="2580"/>
+      </w:tblGrid>
+      <w:tr>
+        <w:trPr>
+          <w:trHeight w:val="300"/>
+        </w:trPr>
+        <w:tc>
+          <w:tcPr>
+            <w:tcW w:w="2600" w:type="dxa"/>
+            <w:shd w:val="clear" w:color="auto" w:fill="auto"/>
+            <w:noWrap/>
+            <w:vAlign w:val="bottom"/>
+            <w:hideMark/>
+          </w:tcPr>
+          <w:p>
+            <w:pPr>
+              <w:spacing w:after="0" w:line="240" w:lineRule="auto"/>
+              <w:rPr>
+                <w:rFonts w:ascii="Calibri" w:eastAsia="Times New Roman" w:hAnsi="Calibri" w:cs="Times New Roman"/>
+                <w:b/>
+                <w:color w:val="000000"/>
+                <w:lang w:eastAsia="sv-SE"/>
+              </w:rPr>
+            </w:pPr>
+            <w:r>
+              <w:rPr>
+                <w:rFonts w:ascii="Calibri" w:eastAsia="Times New Roman" w:hAnsi="Calibri" w:cs="Times New Roman"/>
+                <w:b/>
+                <w:color w:val="000000"/>
+                <w:lang w:eastAsia="sv-SE"/>
+              </w:rPr>
+              <w:t>Type</w:t>
+            </w:r>
+          </w:p>
+        </w:tc>
+        <w:tc>
+          <w:tcPr>
+            <w:tcW w:w="2580" w:type="dxa"/>
+            <w:shd w:val="clear" w:color="auto" w:fill="auto"/>
+            <w:noWrap/>
+            <w:vAlign w:val="bottom"/>
+            <w:hideMark/>
+          </w:tcPr>
+          <w:p>
+            <w:pPr>
+              <w:spacing w:after="0" w:line="240" w:lineRule="auto"/>
+              <w:rPr>
+                <w:rFonts w:ascii="Calibri" w:eastAsia="Times New Roman" w:hAnsi="Calibri" w:cs="Times New Roman"/>
+                <w:b/>
+                <w:color w:val="000000"/>
+                <w:lang w:eastAsia="sv-SE"/>
+              </w:rPr>
+            </w:pPr>
+            <w:r>
+              <w:rPr>
+                <w:rFonts w:ascii="Calibri" w:eastAsia="Times New Roman" w:hAnsi="Calibri" w:cs="Times New Roman"/>
+                <w:b/>
+                <w:color w:val="000000"/>
+                <w:lang w:eastAsia="sv-SE"/>
+              </w:rPr>
+              <w:t>Component</w:t>
+            </w:r>
+          </w:p>
+        </w:tc>
+      </w:tr>
+      <w:tr>
+        <w:trPr>
+          <w:trHeight w:val="300"/>
+        </w:trPr>
+        <w:tc>
+          <w:tcPr>
+            <w:tcW w:w="2600" w:type="dxa"/>
+            <w:shd w:val="clear" w:color="auto" w:fill="auto"/>
+            <w:noWrap/>
+            <w:vAlign w:val="bottom"/>
+            <w:hideMark/>
+          </w:tcPr>
+          <w:p>
+            <w:pPr>
+              <w:spacing w:after="0" w:line="240" w:lineRule="auto"/>
+              <w:rPr>
+                <w:rFonts w:ascii="Calibri" w:eastAsia="Times New Roman" w:hAnsi="Calibri" w:cs="Times New Roman"/>
+                <w:color w:val="000000"/>
+                <w:lang w:eastAsia="sv-SE"/>
+              </w:rPr>
+            </w:pPr>
+            <w:r>
+              <w:rPr>
+                <w:rFonts w:ascii="Calibri" w:eastAsia="Times New Roman" w:hAnsi="Calibri" w:cs="Times New Roman"/>
+                <w:color w:val="000000"/>
+                <w:lang w:eastAsia="sv-SE"/>
+              </w:rPr>
+              <w:t>MCU</w:t>
+            </w:r>
+          </w:p>
+        </w:tc>
+        <w:tc>
+          <w:tcPr>
+            <w:tcW w:w="2580" w:type="dxa"/>
+            <w:shd w:val="clear" w:color="auto" w:fill="auto"/>
+            <w:noWrap/>
+            <w:vAlign w:val="bottom"/>
+            <w:hideMark/>
+          </w:tcPr>
+          <w:p>
+            <w:pPr>
+              <w:spacing w:after="0" w:line="240" w:lineRule="auto"/>
+              <w:rPr>
+                <w:rFonts w:ascii="Calibri" w:eastAsia="Times New Roman" w:hAnsi="Calibri" w:cs="Times New Roman"/>
+                <w:color w:val="000000"/>
+                <w:lang w:eastAsia="sv-SE"/>
+              </w:rPr>
+            </w:pPr>
+            <w:r>
+              <w:rPr>
+                <w:rFonts w:ascii="Calibri" w:eastAsia="Times New Roman" w:hAnsi="Calibri" w:cs="Times New Roman"/>
+                <w:color w:val="000000"/>
+                <w:lang w:eastAsia="sv-SE"/>
+              </w:rPr>
+              <w:t>AT90CAN128</w:t>
+            </w:r>
+          </w:p>
+        </w:tc>
+      </w:tr>
+      <w:tr>
+        <w:trPr>
+          <w:trHeight w:val="300"/>
+        </w:trPr>
+        <w:tc>
+          <w:tcPr>
+            <w:tcW w:w="2600" w:type="dxa"/>
+            <w:shd w:val="clear" w:color="auto" w:fill="auto"/>
+            <w:noWrap/>
+            <w:vAlign w:val="bottom"/>
+            <w:hideMark/>
+          </w:tcPr>
+          <w:p>
+            <w:pPr>
+              <w:spacing w:after="0" w:line="240" w:lineRule="auto"/>
+              <w:rPr>
+                <w:rFonts w:ascii="Calibri" w:eastAsia="Times New Roman" w:hAnsi="Calibri" w:cs="Times New Roman"/>
+                <w:color w:val="000000"/>
+                <w:lang w:eastAsia="sv-SE"/>
+              </w:rPr>
+            </w:pPr>
+            <w:r>
+              <w:rPr>
+                <w:rFonts w:ascii="Calibri" w:eastAsia="Times New Roman" w:hAnsi="Calibri" w:cs="Times New Roman"/>
+                <w:color w:val="000000"/>
+                <w:lang w:eastAsia="sv-SE"/>
+              </w:rPr>
+              <w:t>Gyro</w:t>
+            </w:r>
+            <w:r>
+              <w:rPr>
+                <w:rFonts w:ascii="Calibri" w:eastAsia="Times New Roman" w:hAnsi="Calibri" w:cs="Times New Roman"/>
+                <w:color w:val="000000"/>
+                <w:lang w:eastAsia="sv-SE"/>
+              </w:rPr>
+              <w:t>scope (z)</w:t>
+            </w:r>
+          </w:p>
+        </w:tc>
+        <w:tc>
+          <w:tcPr>
+            <w:tcW w:w="2580" w:type="dxa"/>
+            <w:shd w:val="clear" w:color="auto" w:fill="auto"/>
+            <w:noWrap/>
+            <w:vAlign w:val="bottom"/>
+            <w:hideMark/>
+          </w:tcPr>
+          <w:p>
+            <w:pPr>
+              <w:spacing w:after="0" w:line="240" w:lineRule="auto"/>
+              <w:rPr>
+                <w:rFonts w:ascii="Calibri" w:eastAsia="Times New Roman" w:hAnsi="Calibri" w:cs="Times New Roman"/>
+                <w:color w:val="0000FF"/>
+                <w:u w:val="single"/>
+                <w:lang w:eastAsia="sv-SE"/>
+              </w:rPr>
+            </w:pPr>
+            <w:hyperlink r:id="rId8" w:history="1">
+              <w:r>
+                <w:rPr>
+                  <w:rFonts w:ascii="Calibri" w:eastAsia="Times New Roman" w:hAnsi="Calibri" w:cs="Times New Roman"/>
+                  <w:color w:val="0000FF"/>
+                  <w:u w:val="single"/>
+                  <w:lang w:eastAsia="sv-SE"/>
+                </w:rPr>
+                <w:t>ADXRS450BRGZ</w:t>
+              </w:r>
+            </w:hyperlink>
+          </w:p>
+        </w:tc>
+      </w:tr>
+      <w:tr>
+        <w:trPr>
+          <w:trHeight w:val="300"/>
+        </w:trPr>
+        <w:tc>
+          <w:tcPr>
+            <w:tcW w:w="2600" w:type="dxa"/>
+            <w:shd w:val="clear" w:color="auto" w:fill="auto"/>
+            <w:noWrap/>
+            <w:vAlign w:val="bottom"/>
+            <w:hideMark/>
+          </w:tcPr>
+          <w:p>
+            <w:pPr>
+              <w:spacing w:after="0" w:line="240" w:lineRule="auto"/>
+              <w:rPr>
+                <w:rFonts w:ascii="Calibri" w:eastAsia="Times New Roman" w:hAnsi="Calibri" w:cs="Times New Roman"/>
+                <w:color w:val="000000"/>
+                <w:lang w:eastAsia="sv-SE"/>
+              </w:rPr>
+            </w:pPr>
+            <w:r>
+              <w:rPr>
+                <w:rFonts w:ascii="Calibri" w:eastAsia="Times New Roman" w:hAnsi="Calibri" w:cs="Times New Roman"/>
+                <w:color w:val="000000"/>
+                <w:lang w:eastAsia="sv-SE"/>
+              </w:rPr>
+              <w:t>Gyroscope (x,y)</w:t>
+            </w:r>
+          </w:p>
+        </w:tc>
+        <w:tc>
+          <w:tcPr>
+            <w:tcW w:w="2580" w:type="dxa"/>
+            <w:shd w:val="clear" w:color="auto" w:fill="auto"/>
+            <w:noWrap/>
+            <w:vAlign w:val="bottom"/>
+            <w:hideMark/>
+          </w:tcPr>
+          <w:p>
+            <w:pPr>
+              <w:spacing w:after="0" w:line="240" w:lineRule="auto"/>
+              <w:rPr>
+                <w:rFonts w:ascii="Calibri" w:eastAsia="Times New Roman" w:hAnsi="Calibri" w:cs="Times New Roman"/>
+                <w:color w:val="0000FF"/>
+                <w:u w:val="single"/>
+                <w:lang w:eastAsia="sv-SE"/>
+              </w:rPr>
+            </w:pPr>
+            <w:hyperlink r:id="rId9" w:history="1">
+              <w:r>
+                <w:rPr>
+                  <w:rFonts w:ascii="Calibri" w:eastAsia="Times New Roman" w:hAnsi="Calibri" w:cs="Times New Roman"/>
+                  <w:color w:val="0000FF"/>
+                  <w:u w:val="single"/>
+                  <w:lang w:eastAsia="sv-SE"/>
+                </w:rPr>
+                <w:t>ADXRS450BEYZ</w:t>
+              </w:r>
+            </w:hyperlink>
+          </w:p>
+        </w:tc>
+      </w:tr>
+      <w:tr>
+        <w:trPr>
+          <w:trHeight w:val="300"/>
+        </w:trPr>
+        <w:tc>
+          <w:tcPr>
+            <w:tcW w:w="2600" w:type="dxa"/>
+            <w:shd w:val="clear" w:color="auto" w:fill="auto"/>
+            <w:noWrap/>
+            <w:vAlign w:val="bottom"/>
+            <w:hideMark/>
+          </w:tcPr>
+          <w:p>
+            <w:pPr>
+              <w:spacing w:after="0" w:line="240" w:lineRule="auto"/>
+              <w:rPr>
+                <w:rFonts w:ascii="Calibri" w:eastAsia="Times New Roman" w:hAnsi="Calibri" w:cs="Times New Roman"/>
+                <w:color w:val="000000"/>
+                <w:lang w:eastAsia="sv-SE"/>
+              </w:rPr>
+            </w:pPr>
+            <w:r>
+              <w:rPr>
+                <w:rFonts w:ascii="Calibri" w:eastAsia="Times New Roman" w:hAnsi="Calibri" w:cs="Times New Roman"/>
+                <w:color w:val="000000"/>
+                <w:lang w:eastAsia="sv-SE"/>
+              </w:rPr>
+              <w:t>Accelerometer</w:t>
+            </w:r>
+          </w:p>
+        </w:tc>
+        <w:tc>
+          <w:tcPr>
+            <w:tcW w:w="2580" w:type="dxa"/>
+            <w:shd w:val="clear" w:color="auto" w:fill="auto"/>
+            <w:noWrap/>
+            <w:vAlign w:val="bottom"/>
+            <w:hideMark/>
+          </w:tcPr>
+          <w:p>
+            <w:pPr>
+              <w:spacing w:after="0" w:line="240" w:lineRule="auto"/>
+              <w:rPr>
+                <w:rFonts w:ascii="Calibri" w:eastAsia="Times New Roman" w:hAnsi="Calibri" w:cs="Times New Roman"/>
+                <w:color w:val="0000FF"/>
+                <w:u w:val="single"/>
+                <w:lang w:eastAsia="sv-SE"/>
+              </w:rPr>
+            </w:pPr>
+            <w:hyperlink r:id="rId10" w:history="1">
+              <w:r>
+                <w:rPr>
+                  <w:rFonts w:ascii="Calibri" w:eastAsia="Times New Roman" w:hAnsi="Calibri" w:cs="Times New Roman"/>
+                  <w:color w:val="0000FF"/>
+                  <w:u w:val="single"/>
+                  <w:lang w:eastAsia="sv-SE"/>
+                </w:rPr>
+                <w:t>ADXL325BCPZ</w:t>
+              </w:r>
+            </w:hyperlink>
+          </w:p>
+        </w:tc>
+      </w:tr>
+      <w:tr>
+        <w:trPr>
+          <w:trHeight w:val="300"/>
+        </w:trPr>
+        <w:tc>
+          <w:tcPr>
+            <w:tcW w:w="2600" w:type="dxa"/>
+            <w:shd w:val="clear" w:color="auto" w:fill="auto"/>
+            <w:noWrap/>
+            <w:vAlign w:val="bottom"/>
+            <w:hideMark/>
+          </w:tcPr>
+          <w:p>
+            <w:pPr>
+              <w:spacing w:after="0" w:line="240" w:lineRule="auto"/>
+              <w:rPr>
+                <w:rFonts w:ascii="Calibri" w:eastAsia="Times New Roman" w:hAnsi="Calibri" w:cs="Times New Roman"/>
+                <w:color w:val="000000"/>
+                <w:lang w:eastAsia="sv-SE"/>
+              </w:rPr>
+            </w:pPr>
+            <w:r>
+              <w:rPr>
+                <w:rFonts w:ascii="Calibri" w:eastAsia="Times New Roman" w:hAnsi="Calibri" w:cs="Times New Roman"/>
+                <w:color w:val="000000"/>
+                <w:lang w:eastAsia="sv-SE"/>
+              </w:rPr>
+              <w:t>Regulator</w:t>
+            </w:r>
+          </w:p>
+        </w:tc>
+        <w:tc>
+          <w:tcPr>
+            <w:tcW w:w="2580" w:type="dxa"/>
+            <w:shd w:val="clear" w:color="auto" w:fill="auto"/>
+            <w:noWrap/>
+            <w:vAlign w:val="bottom"/>
+            <w:hideMark/>
+          </w:tcPr>
+          <w:p>
+            <w:pPr>
+              <w:spacing w:after="0" w:line="240" w:lineRule="auto"/>
+              <w:rPr>
+                <w:rFonts w:ascii="Calibri" w:eastAsia="Times New Roman" w:hAnsi="Calibri" w:cs="Times New Roman"/>
+                <w:color w:val="0000FF"/>
+                <w:u w:val="single"/>
+                <w:lang w:eastAsia="sv-SE"/>
+              </w:rPr>
+            </w:pPr>
+            <w:hyperlink r:id="rId11" w:history="1">
+              <w:r>
+                <w:rPr>
+                  <w:rFonts w:ascii="Calibri" w:eastAsia="Times New Roman" w:hAnsi="Calibri" w:cs="Times New Roman"/>
+                  <w:color w:val="0000FF"/>
+                  <w:u w:val="single"/>
+                  <w:lang w:eastAsia="sv-SE"/>
+                </w:rPr>
+                <w:t>MIC5239-3.3YS</w:t>
+              </w:r>
+            </w:hyperlink>
+          </w:p>
+        </w:tc>
+      </w:tr>
+      <w:tr>
+        <w:trPr>
+          <w:trHeight w:val="300"/>
+        </w:trPr>
+        <w:tc>
+          <w:tcPr>
+            <w:tcW w:w="2600" w:type="dxa"/>
+            <w:shd w:val="clear" w:color="auto" w:fill="auto"/>
+            <w:noWrap/>
+            <w:vAlign w:val="bottom"/>
+            <w:hideMark/>
+          </w:tcPr>
+          <w:p>
+            <w:pPr>
+              <w:spacing w:after="0" w:line="240" w:lineRule="auto"/>
+              <w:rPr>
+                <w:rFonts w:ascii="Calibri" w:eastAsia="Times New Roman" w:hAnsi="Calibri" w:cs="Times New Roman"/>
+                <w:color w:val="000000"/>
+                <w:lang w:eastAsia="sv-SE"/>
+              </w:rPr>
+            </w:pPr>
+            <w:r>
+              <w:rPr>
+                <w:rFonts w:ascii="Calibri" w:eastAsia="Times New Roman" w:hAnsi="Calibri" w:cs="Times New Roman"/>
+                <w:color w:val="000000"/>
+                <w:lang w:eastAsia="sv-SE"/>
+              </w:rPr>
+              <w:t>Rectifier bridge</w:t>
+            </w:r>
+          </w:p>
+        </w:tc>
+        <w:tc>
+          <w:tcPr>
+            <w:tcW w:w="2580" w:type="dxa"/>
+            <w:shd w:val="clear" w:color="auto" w:fill="auto"/>
+            <w:noWrap/>
+            <w:vAlign w:val="bottom"/>
+            <w:hideMark/>
+          </w:tcPr>
+          <w:p>
+            <w:pPr>
+              <w:spacing w:after="0" w:line="240" w:lineRule="auto"/>
+              <w:rPr>
+                <w:rFonts w:ascii="Calibri" w:eastAsia="Times New Roman" w:hAnsi="Calibri" w:cs="Times New Roman"/>
+                <w:color w:val="0000FF"/>
+                <w:u w:val="single"/>
+                <w:lang w:eastAsia="sv-SE"/>
+              </w:rPr>
+            </w:pPr>
+            <w:hyperlink r:id="rId12" w:history="1">
+              <w:r>
+                <w:rPr>
+                  <w:rFonts w:ascii="Calibri" w:eastAsia="Times New Roman" w:hAnsi="Calibri" w:cs="Times New Roman"/>
+                  <w:color w:val="0000FF"/>
+                  <w:u w:val="single"/>
+                  <w:lang w:eastAsia="sv-SE"/>
+                </w:rPr>
+                <w:t>MB2S-TP</w:t>
+              </w:r>
+            </w:hyperlink>
+          </w:p>
+        </w:tc>
+      </w:tr>
+      <w:tr>
+        <w:trPr>
+          <w:trHeight w:val="300"/>
+        </w:trPr>
+        <w:tc>
+          <w:tcPr>
+            <w:tcW w:w="2600" w:type="dxa"/>
+            <w:shd w:val="clear" w:color="auto" w:fill="auto"/>
+            <w:noWrap/>
+            <w:vAlign w:val="bottom"/>
+            <w:hideMark/>
+          </w:tcPr>
+          <w:p>
+            <w:pPr>
+              <w:spacing w:after="0" w:line="240" w:lineRule="auto"/>
+              <w:rPr>
+                <w:rFonts w:ascii="Calibri" w:eastAsia="Times New Roman" w:hAnsi="Calibri" w:cs="Times New Roman"/>
+                <w:color w:val="000000"/>
+                <w:lang w:eastAsia="sv-SE"/>
+              </w:rPr>
+            </w:pPr>
+            <w:r>
+              <w:rPr>
+                <w:rFonts w:ascii="Calibri" w:eastAsia="Times New Roman" w:hAnsi="Calibri" w:cs="Times New Roman"/>
+                <w:color w:val="000000"/>
+                <w:lang w:eastAsia="sv-SE"/>
+              </w:rPr>
+              <w:t>Polyswitch</w:t>
+            </w:r>
+          </w:p>
+        </w:tc>
+        <w:tc>
+          <w:tcPr>
+            <w:tcW w:w="2580" w:type="dxa"/>
+            <w:shd w:val="clear" w:color="auto" w:fill="auto"/>
+            <w:noWrap/>
+            <w:vAlign w:val="bottom"/>
+            <w:hideMark/>
+          </w:tcPr>
+          <w:p>
+            <w:pPr>
+              <w:spacing w:after="0" w:line="240" w:lineRule="auto"/>
+              <w:rPr>
+                <w:rFonts w:ascii="Calibri" w:eastAsia="Times New Roman" w:hAnsi="Calibri" w:cs="Times New Roman"/>
+                <w:color w:val="0000FF"/>
+                <w:u w:val="single"/>
+                <w:lang w:eastAsia="sv-SE"/>
+              </w:rPr>
+            </w:pPr>
+            <w:hyperlink r:id="rId13" w:history="1">
+              <w:r>
+                <w:rPr>
+                  <w:rFonts w:ascii="Calibri" w:eastAsia="Times New Roman" w:hAnsi="Calibri" w:cs="Times New Roman"/>
+                  <w:color w:val="0000FF"/>
+                  <w:u w:val="single"/>
+                  <w:lang w:eastAsia="sv-SE"/>
+                </w:rPr>
+                <w:t>0ZCG0050AF2C</w:t>
+              </w:r>
+            </w:hyperlink>
+          </w:p>
+        </w:tc>
+      </w:tr>
+      <w:tr>
+        <w:trPr>
+          <w:trHeight w:val="300"/>
+        </w:trPr>
+        <w:tc>
+          <w:tcPr>
+            <w:tcW w:w="2600" w:type="dxa"/>
+            <w:shd w:val="clear" w:color="auto" w:fill="auto"/>
+            <w:noWrap/>
+            <w:vAlign w:val="bottom"/>
+            <w:hideMark/>
+          </w:tcPr>
+          <w:p>
+            <w:pPr>
+              <w:spacing w:after="0" w:line="240" w:lineRule="auto"/>
+              <w:rPr>
+                <w:rFonts w:ascii="Calibri" w:eastAsia="Times New Roman" w:hAnsi="Calibri" w:cs="Times New Roman"/>
+                <w:color w:val="000000"/>
+                <w:lang w:eastAsia="sv-SE"/>
+              </w:rPr>
+            </w:pPr>
+            <w:r>
+              <w:rPr>
+                <w:rFonts w:ascii="Calibri" w:eastAsia="Times New Roman" w:hAnsi="Calibri" w:cs="Times New Roman"/>
+                <w:color w:val="000000"/>
+                <w:lang w:val="en-US" w:eastAsia="sv-SE"/>
+              </w:rPr>
+              <w:t>Transient-voltage-suppression</w:t>
+            </w:r>
+            <w:r>
+              <w:rPr>
+                <w:rFonts w:ascii="Calibri" w:eastAsia="Times New Roman" w:hAnsi="Calibri" w:cs="Times New Roman"/>
+                <w:color w:val="000000"/>
+                <w:lang w:eastAsia="sv-SE"/>
+              </w:rPr>
+              <w:t xml:space="preserve"> diode</w:t>
+            </w:r>
+          </w:p>
+        </w:tc>
+        <w:tc>
+          <w:tcPr>
+            <w:tcW w:w="2580" w:type="dxa"/>
+            <w:shd w:val="clear" w:color="auto" w:fill="auto"/>
+            <w:noWrap/>
+            <w:vAlign w:val="bottom"/>
+            <w:hideMark/>
+          </w:tcPr>
+          <w:p>
+            <w:pPr>
+              <w:spacing w:after="0" w:line="240" w:lineRule="auto"/>
+              <w:rPr>
+                <w:rFonts w:ascii="Calibri" w:eastAsia="Times New Roman" w:hAnsi="Calibri" w:cs="Times New Roman"/>
+                <w:color w:val="0000FF"/>
+                <w:u w:val="single"/>
+                <w:lang w:eastAsia="sv-SE"/>
+              </w:rPr>
+            </w:pPr>
+            <w:hyperlink r:id="rId14" w:history="1">
+              <w:r>
+                <w:rPr>
+                  <w:rFonts w:ascii="Calibri" w:eastAsia="Times New Roman" w:hAnsi="Calibri" w:cs="Times New Roman"/>
+                  <w:color w:val="0000FF"/>
+                  <w:u w:val="single"/>
+                  <w:lang w:eastAsia="sv-SE"/>
+                </w:rPr>
+                <w:t>SMAJ30A-TR</w:t>
+              </w:r>
+            </w:hyperlink>
+          </w:p>
+        </w:tc>
+      </w:tr>
+      <w:tr>
+        <w:trPr>
+          <w:trHeight w:val="300"/>
+        </w:trPr>
+        <w:tc>
+          <w:tcPr>
+            <w:tcW w:w="2600" w:type="dxa"/>
+            <w:shd w:val="clear" w:color="auto" w:fill="auto"/>
+            <w:noWrap/>
+            <w:vAlign w:val="bottom"/>
+            <w:hideMark/>
+          </w:tcPr>
+          <w:p>
+            <w:pPr>
+              <w:spacing w:after="0" w:line="240" w:lineRule="auto"/>
+              <w:rPr>
+                <w:rFonts w:ascii="Calibri" w:eastAsia="Times New Roman" w:hAnsi="Calibri" w:cs="Times New Roman"/>
+                <w:color w:val="000000"/>
+                <w:lang w:eastAsia="sv-SE"/>
+              </w:rPr>
+            </w:pPr>
+            <w:r>
+              <w:rPr>
+                <w:rFonts w:ascii="Calibri" w:eastAsia="Times New Roman" w:hAnsi="Calibri" w:cs="Times New Roman"/>
+                <w:color w:val="000000"/>
+                <w:lang w:eastAsia="sv-SE"/>
+              </w:rPr>
+              <w:t xml:space="preserve">USB </w:t>
+            </w:r>
+            <w:r>
+              <w:rPr>
+                <w:rFonts w:ascii="Calibri" w:eastAsia="Times New Roman" w:hAnsi="Calibri" w:cs="Times New Roman"/>
+                <w:color w:val="000000"/>
+                <w:lang w:eastAsia="sv-SE"/>
+              </w:rPr>
+              <w:t>connection</w:t>
+            </w:r>
+          </w:p>
+        </w:tc>
+        <w:tc>
+          <w:tcPr>
+            <w:tcW w:w="2580" w:type="dxa"/>
+            <w:shd w:val="clear" w:color="auto" w:fill="auto"/>
+            <w:noWrap/>
+            <w:vAlign w:val="bottom"/>
+            <w:hideMark/>
+          </w:tcPr>
+          <w:p>
+            <w:pPr>
+              <w:spacing w:after="0" w:line="240" w:lineRule="auto"/>
+              <w:rPr>
+                <w:rFonts w:ascii="Calibri" w:eastAsia="Times New Roman" w:hAnsi="Calibri" w:cs="Times New Roman"/>
+                <w:color w:val="0000FF"/>
+                <w:u w:val="single"/>
+                <w:lang w:eastAsia="sv-SE"/>
+              </w:rPr>
+            </w:pPr>
+            <w:hyperlink r:id="rId15" w:history="1">
+              <w:r>
+                <w:rPr>
+                  <w:rFonts w:ascii="Calibri" w:eastAsia="Times New Roman" w:hAnsi="Calibri" w:cs="Times New Roman"/>
+                  <w:color w:val="0000FF"/>
+                  <w:u w:val="single"/>
+                  <w:lang w:eastAsia="sv-SE"/>
+                </w:rPr>
+                <w:t>61400416121</w:t>
+              </w:r>
+            </w:hyperlink>
+          </w:p>
+        </w:tc>
+      </w:tr>
+      <w:tr>
+        <w:trPr>
+          <w:trHeight w:val="300"/>
+        </w:trPr>
+        <w:tc>
+          <w:tcPr>
+            <w:tcW w:w="2600" w:type="dxa"/>
+            <w:shd w:val="clear" w:color="auto" w:fill="auto"/>
+            <w:noWrap/>
+            <w:vAlign w:val="bottom"/>
+            <w:hideMark/>
+          </w:tcPr>
+          <w:p>
+            <w:pPr>
+              <w:spacing w:after="0" w:line="240" w:lineRule="auto"/>
+              <w:rPr>
+                <w:rFonts w:ascii="Calibri" w:eastAsia="Times New Roman" w:hAnsi="Calibri" w:cs="Times New Roman"/>
+                <w:color w:val="000000"/>
+                <w:lang w:eastAsia="sv-SE"/>
+              </w:rPr>
+            </w:pPr>
+            <w:r>
+              <w:rPr>
+                <w:rFonts w:ascii="Calibri" w:eastAsia="Times New Roman" w:hAnsi="Calibri" w:cs="Times New Roman"/>
+                <w:color w:val="000000"/>
+                <w:lang w:eastAsia="sv-SE"/>
+              </w:rPr>
+              <w:t>Inductor 560uH</w:t>
+            </w:r>
+          </w:p>
+        </w:tc>
+        <w:tc>
+          <w:tcPr>
+            <w:tcW w:w="2580" w:type="dxa"/>
+            <w:shd w:val="clear" w:color="auto" w:fill="auto"/>
+            <w:noWrap/>
+            <w:vAlign w:val="bottom"/>
+            <w:hideMark/>
+          </w:tcPr>
+          <w:p>
+            <w:pPr>
+              <w:spacing w:after="0" w:line="240" w:lineRule="auto"/>
+              <w:rPr>
+                <w:rFonts w:ascii="Calibri" w:eastAsia="Times New Roman" w:hAnsi="Calibri" w:cs="Times New Roman"/>
+                <w:color w:val="0000FF"/>
+                <w:u w:val="single"/>
+                <w:lang w:eastAsia="sv-SE"/>
+              </w:rPr>
+            </w:pPr>
+            <w:hyperlink r:id="rId16" w:history="1">
+              <w:r>
+                <w:rPr>
+                  <w:rFonts w:ascii="Calibri" w:eastAsia="Times New Roman" w:hAnsi="Calibri" w:cs="Times New Roman"/>
+                  <w:color w:val="0000FF"/>
+                  <w:u w:val="single"/>
+                  <w:lang w:eastAsia="sv-SE"/>
+                </w:rPr>
+                <w:t>1812R-564J</w:t>
+              </w:r>
+            </w:hyperlink>
+          </w:p>
+        </w:tc>
+      </w:tr>
+      <w:tr>
+        <w:trPr>
+          <w:trHeight w:val="300"/>
+        </w:trPr>
+        <w:tc>
+          <w:tcPr>
+            <w:tcW w:w="2600" w:type="dxa"/>
+            <w:shd w:val="clear" w:color="auto" w:fill="auto"/>
+            <w:noWrap/>
+            <w:vAlign w:val="bottom"/>
+            <w:hideMark/>
+          </w:tcPr>
+          <w:p>
+            <w:pPr>
+              <w:spacing w:after="0" w:line="240" w:lineRule="auto"/>
+              <w:rPr>
+                <w:rFonts w:ascii="Calibri" w:eastAsia="Times New Roman" w:hAnsi="Calibri" w:cs="Times New Roman"/>
+                <w:color w:val="000000"/>
+                <w:lang w:eastAsia="sv-SE"/>
+              </w:rPr>
+            </w:pPr>
+            <w:r>
+              <w:rPr>
+                <w:rFonts w:ascii="Calibri" w:eastAsia="Times New Roman" w:hAnsi="Calibri" w:cs="Times New Roman"/>
+                <w:color w:val="000000"/>
+                <w:lang w:eastAsia="sv-SE"/>
+              </w:rPr>
+              <w:t>Capacitor</w:t>
+            </w:r>
+            <w:r>
+              <w:rPr>
+                <w:rFonts w:ascii="Calibri" w:eastAsia="Times New Roman" w:hAnsi="Calibri" w:cs="Times New Roman"/>
+                <w:color w:val="000000"/>
+                <w:lang w:eastAsia="sv-SE"/>
+              </w:rPr>
+              <w:t xml:space="preserve"> 4u7</w:t>
+            </w:r>
+          </w:p>
+        </w:tc>
+        <w:tc>
+          <w:tcPr>
+            <w:tcW w:w="2580" w:type="dxa"/>
+            <w:shd w:val="clear" w:color="auto" w:fill="auto"/>
+            <w:noWrap/>
+            <w:vAlign w:val="bottom"/>
+            <w:hideMark/>
+          </w:tcPr>
+          <w:p>
+            <w:pPr>
+              <w:spacing w:after="0" w:line="240" w:lineRule="auto"/>
+              <w:rPr>
+                <w:rFonts w:ascii="Calibri" w:eastAsia="Times New Roman" w:hAnsi="Calibri" w:cs="Times New Roman"/>
+                <w:color w:val="0000FF"/>
+                <w:u w:val="single"/>
+                <w:lang w:eastAsia="sv-SE"/>
+              </w:rPr>
+            </w:pPr>
+            <w:hyperlink r:id="rId17" w:history="1">
+              <w:r>
+                <w:rPr>
+                  <w:rFonts w:ascii="Calibri" w:eastAsia="Times New Roman" w:hAnsi="Calibri" w:cs="Times New Roman"/>
+                  <w:color w:val="0000FF"/>
+                  <w:u w:val="single"/>
+                  <w:lang w:eastAsia="sv-SE"/>
+                </w:rPr>
+                <w:t>EEE-1VA4R7SR</w:t>
+              </w:r>
+            </w:hyperlink>
+          </w:p>
+        </w:tc>
+      </w:tr>
+      <w:tr>
+        <w:trPr>
+          <w:trHeight w:val="300"/>
+        </w:trPr>
+        <w:tc>
+          <w:tcPr>
+            <w:tcW w:w="2600" w:type="dxa"/>
+            <w:shd w:val="clear" w:color="auto" w:fill="auto"/>
+            <w:noWrap/>
+            <w:vAlign w:val="bottom"/>
+            <w:hideMark/>
+          </w:tcPr>
+          <w:p>
+            <w:pPr>
+              <w:spacing w:after="0" w:line="240" w:lineRule="auto"/>
+              <w:rPr>
+                <w:rFonts w:ascii="Calibri" w:eastAsia="Times New Roman" w:hAnsi="Calibri" w:cs="Times New Roman"/>
+                <w:color w:val="000000"/>
+                <w:lang w:eastAsia="sv-SE"/>
+              </w:rPr>
+            </w:pPr>
+            <w:r>
+              <w:rPr>
+                <w:rFonts w:ascii="Calibri" w:eastAsia="Times New Roman" w:hAnsi="Calibri" w:cs="Times New Roman"/>
+                <w:color w:val="000000"/>
+                <w:lang w:eastAsia="sv-SE"/>
+              </w:rPr>
+              <w:t>Capacitor</w:t>
+            </w:r>
+            <w:r>
+              <w:rPr>
+                <w:rFonts w:ascii="Calibri" w:eastAsia="Times New Roman" w:hAnsi="Calibri" w:cs="Times New Roman"/>
+                <w:color w:val="000000"/>
+                <w:lang w:eastAsia="sv-SE"/>
+              </w:rPr>
+              <w:t xml:space="preserve"> 330u</w:t>
+            </w:r>
+          </w:p>
+        </w:tc>
+        <w:tc>
+          <w:tcPr>
+            <w:tcW w:w="2580" w:type="dxa"/>
+            <w:shd w:val="clear" w:color="auto" w:fill="auto"/>
+            <w:noWrap/>
+            <w:vAlign w:val="bottom"/>
+            <w:hideMark/>
+          </w:tcPr>
+          <w:p>
+            <w:pPr>
+              <w:spacing w:after="0" w:line="240" w:lineRule="auto"/>
+              <w:rPr>
+                <w:rFonts w:ascii="Calibri" w:eastAsia="Times New Roman" w:hAnsi="Calibri" w:cs="Times New Roman"/>
+                <w:color w:val="0000FF"/>
+                <w:u w:val="single"/>
+                <w:lang w:eastAsia="sv-SE"/>
+              </w:rPr>
+            </w:pPr>
+            <w:hyperlink r:id="rId18" w:history="1">
+              <w:r>
+                <w:rPr>
+                  <w:rFonts w:ascii="Calibri" w:eastAsia="Times New Roman" w:hAnsi="Calibri" w:cs="Times New Roman"/>
+                  <w:color w:val="0000FF"/>
+                  <w:u w:val="single"/>
+                  <w:lang w:eastAsia="sv-SE"/>
+                </w:rPr>
+                <w:t>EEE-HAV331UAP</w:t>
+              </w:r>
+            </w:hyperlink>
+          </w:p>
+        </w:tc>
+      </w:tr>
+      <w:tr>
+        <w:trPr>
+          <w:trHeight w:val="300"/>
+        </w:trPr>
+        <w:tc>
+          <w:tcPr>
+            <w:tcW w:w="2600" w:type="dxa"/>
+            <w:shd w:val="clear" w:color="auto" w:fill="auto"/>
+            <w:noWrap/>
+            <w:vAlign w:val="bottom"/>
+            <w:hideMark/>
+          </w:tcPr>
+          <w:p>
+            <w:pPr>
+              <w:spacing w:after="0" w:line="240" w:lineRule="auto"/>
+              <w:rPr>
+                <w:rFonts w:ascii="Calibri" w:eastAsia="Times New Roman" w:hAnsi="Calibri" w:cs="Times New Roman"/>
+                <w:color w:val="000000"/>
+                <w:lang w:eastAsia="sv-SE"/>
+              </w:rPr>
+            </w:pPr>
+            <w:r>
+              <w:rPr>
+                <w:rFonts w:ascii="Calibri" w:eastAsia="Times New Roman" w:hAnsi="Calibri" w:cs="Times New Roman"/>
+                <w:color w:val="000000"/>
+                <w:lang w:eastAsia="sv-SE"/>
+              </w:rPr>
+              <w:t>Capacitor</w:t>
+            </w:r>
+            <w:r>
+              <w:rPr>
+                <w:rFonts w:ascii="Calibri" w:eastAsia="Times New Roman" w:hAnsi="Calibri" w:cs="Times New Roman"/>
+                <w:color w:val="000000"/>
+                <w:lang w:eastAsia="sv-SE"/>
+              </w:rPr>
+              <w:t xml:space="preserve"> 100u</w:t>
+            </w:r>
+          </w:p>
+        </w:tc>
+        <w:tc>
+          <w:tcPr>
+            <w:tcW w:w="2580" w:type="dxa"/>
+            <w:shd w:val="clear" w:color="auto" w:fill="auto"/>
+            <w:noWrap/>
+            <w:vAlign w:val="bottom"/>
+            <w:hideMark/>
+          </w:tcPr>
+          <w:p>
+            <w:pPr>
+              <w:spacing w:after="0" w:line="240" w:lineRule="auto"/>
+              <w:rPr>
+                <w:rFonts w:ascii="Calibri" w:eastAsia="Times New Roman" w:hAnsi="Calibri" w:cs="Times New Roman"/>
+                <w:color w:val="0000FF"/>
+                <w:u w:val="single"/>
+                <w:lang w:eastAsia="sv-SE"/>
+              </w:rPr>
+            </w:pPr>
+            <w:hyperlink r:id="rId19" w:history="1">
+              <w:r>
+                <w:rPr>
+                  <w:rFonts w:ascii="Calibri" w:eastAsia="Times New Roman" w:hAnsi="Calibri" w:cs="Times New Roman"/>
+                  <w:color w:val="0000FF"/>
+                  <w:u w:val="single"/>
+                  <w:lang w:eastAsia="sv-SE"/>
+                </w:rPr>
+                <w:t>EEE-1VA101P</w:t>
+              </w:r>
+            </w:hyperlink>
+          </w:p>
+        </w:tc>
+      </w:tr>
+      <w:tr>
+        <w:trPr>
+          <w:trHeight w:val="300"/>
+        </w:trPr>
+        <w:tc>
+          <w:tcPr>
+            <w:tcW w:w="2600" w:type="dxa"/>
+            <w:shd w:val="clear" w:color="auto" w:fill="auto"/>
+            <w:noWrap/>
+            <w:vAlign w:val="bottom"/>
+            <w:hideMark/>
+          </w:tcPr>
+          <w:p>
+            <w:pPr>
+              <w:spacing w:after="0" w:line="240" w:lineRule="auto"/>
+              <w:rPr>
+                <w:rFonts w:ascii="Calibri" w:eastAsia="Times New Roman" w:hAnsi="Calibri" w:cs="Times New Roman"/>
+                <w:color w:val="000000"/>
+                <w:lang w:eastAsia="sv-SE"/>
+              </w:rPr>
+            </w:pPr>
+            <w:r>
+              <w:rPr>
+                <w:rFonts w:ascii="Calibri" w:eastAsia="Times New Roman" w:hAnsi="Calibri" w:cs="Times New Roman"/>
+                <w:color w:val="000000"/>
+                <w:lang w:eastAsia="sv-SE"/>
+              </w:rPr>
+              <w:t>Diodes for gyroscope</w:t>
+            </w:r>
+          </w:p>
+        </w:tc>
+        <w:tc>
+          <w:tcPr>
+            <w:tcW w:w="2580" w:type="dxa"/>
+            <w:shd w:val="clear" w:color="auto" w:fill="auto"/>
+            <w:noWrap/>
+            <w:vAlign w:val="bottom"/>
+            <w:hideMark/>
+          </w:tcPr>
+          <w:p>
+            <w:pPr>
+              <w:spacing w:after="0" w:line="240" w:lineRule="auto"/>
+              <w:rPr>
+                <w:rFonts w:ascii="Calibri" w:eastAsia="Times New Roman" w:hAnsi="Calibri" w:cs="Times New Roman"/>
+                <w:color w:val="0000FF"/>
+                <w:u w:val="single"/>
+                <w:lang w:eastAsia="sv-SE"/>
+              </w:rPr>
+            </w:pPr>
+            <w:hyperlink r:id="rId20" w:history="1">
+              <w:r>
+                <w:rPr>
+                  <w:rFonts w:ascii="Calibri" w:eastAsia="Times New Roman" w:hAnsi="Calibri" w:cs="Times New Roman"/>
+                  <w:color w:val="0000FF"/>
+                  <w:u w:val="single"/>
+                  <w:lang w:eastAsia="sv-SE"/>
+                </w:rPr>
+                <w:t>1N4148W-13-F</w:t>
+              </w:r>
+            </w:hyperlink>
+          </w:p>
+        </w:tc>
+      </w:tr>
+      <w:tr>
+        <w:trPr>
+          <w:trHeight w:val="300"/>
+        </w:trPr>
+        <w:tc>
+          <w:tcPr>
+            <w:tcW w:w="2600" w:type="dxa"/>
+            <w:shd w:val="clear" w:color="auto" w:fill="auto"/>
+            <w:noWrap/>
+            <w:vAlign w:val="bottom"/>
+            <w:hideMark/>
+          </w:tcPr>
+          <w:p>
+            <w:pPr>
+              <w:spacing w:after="0" w:line="240" w:lineRule="auto"/>
+              <w:rPr>
+                <w:rFonts w:ascii="Calibri" w:eastAsia="Times New Roman" w:hAnsi="Calibri" w:cs="Times New Roman"/>
+                <w:color w:val="000000"/>
+                <w:lang w:eastAsia="sv-SE"/>
+              </w:rPr>
+            </w:pPr>
+            <w:r>
+              <w:rPr>
+                <w:rFonts w:ascii="Calibri" w:eastAsia="Times New Roman" w:hAnsi="Calibri" w:cs="Times New Roman"/>
+                <w:color w:val="000000"/>
+                <w:lang w:eastAsia="sv-SE"/>
+              </w:rPr>
+              <w:t>Inductor</w:t>
+            </w:r>
+            <w:r>
+              <w:rPr>
+                <w:rFonts w:ascii="Calibri" w:eastAsia="Times New Roman" w:hAnsi="Calibri" w:cs="Times New Roman"/>
+                <w:color w:val="000000"/>
+                <w:lang w:eastAsia="sv-SE"/>
+              </w:rPr>
+              <w:t xml:space="preserve"> 100u</w:t>
+            </w:r>
+          </w:p>
+        </w:tc>
+        <w:tc>
+          <w:tcPr>
+            <w:tcW w:w="2580" w:type="dxa"/>
+            <w:shd w:val="clear" w:color="auto" w:fill="auto"/>
+            <w:noWrap/>
+            <w:vAlign w:val="bottom"/>
+            <w:hideMark/>
+          </w:tcPr>
+          <w:p>
+            <w:pPr>
+              <w:spacing w:after="0" w:line="240" w:lineRule="auto"/>
+              <w:rPr>
+                <w:rFonts w:ascii="Calibri" w:eastAsia="Times New Roman" w:hAnsi="Calibri" w:cs="Times New Roman"/>
+                <w:color w:val="0000FF"/>
+                <w:u w:val="single"/>
+                <w:lang w:eastAsia="sv-SE"/>
+              </w:rPr>
+            </w:pPr>
+            <w:hyperlink r:id="rId21" w:history="1">
+              <w:r>
+                <w:rPr>
+                  <w:rFonts w:ascii="Calibri" w:eastAsia="Times New Roman" w:hAnsi="Calibri" w:cs="Times New Roman"/>
+                  <w:color w:val="0000FF"/>
+                  <w:u w:val="single"/>
+                  <w:lang w:eastAsia="sv-SE"/>
+                </w:rPr>
+                <w:t>B82432T1104K</w:t>
+              </w:r>
+            </w:hyperlink>
+          </w:p>
+        </w:tc>
+      </w:tr>
+      <w:tr>
+        <w:trPr>
+          <w:trHeight w:val="300"/>
+        </w:trPr>
+        <w:tc>
+          <w:tcPr>
+            <w:tcW w:w="2600" w:type="dxa"/>
+            <w:shd w:val="clear" w:color="auto" w:fill="auto"/>
+            <w:noWrap/>
+            <w:vAlign w:val="bottom"/>
+            <w:hideMark/>
+          </w:tcPr>
+          <w:p>
+            <w:pPr>
+              <w:spacing w:after="0" w:line="240" w:lineRule="auto"/>
+              <w:rPr>
+                <w:rFonts w:ascii="Calibri" w:eastAsia="Times New Roman" w:hAnsi="Calibri" w:cs="Times New Roman"/>
+                <w:color w:val="000000"/>
+                <w:lang w:eastAsia="sv-SE"/>
+              </w:rPr>
+            </w:pPr>
+            <w:r>
+              <w:rPr>
+                <w:rFonts w:ascii="Calibri" w:eastAsia="Times New Roman" w:hAnsi="Calibri" w:cs="Times New Roman"/>
+                <w:color w:val="000000"/>
+                <w:lang w:eastAsia="sv-SE"/>
+              </w:rPr>
+              <w:t>DC jack</w:t>
+            </w:r>
+          </w:p>
+        </w:tc>
+        <w:tc>
+          <w:tcPr>
+            <w:tcW w:w="2580" w:type="dxa"/>
+            <w:shd w:val="clear" w:color="auto" w:fill="auto"/>
+            <w:noWrap/>
+            <w:vAlign w:val="bottom"/>
+            <w:hideMark/>
+          </w:tcPr>
+          <w:p>
+            <w:pPr>
+              <w:spacing w:after="0" w:line="240" w:lineRule="auto"/>
+              <w:rPr>
+                <w:rFonts w:ascii="Calibri" w:eastAsia="Times New Roman" w:hAnsi="Calibri" w:cs="Times New Roman"/>
+                <w:color w:val="0000FF"/>
+                <w:u w:val="single"/>
+                <w:lang w:eastAsia="sv-SE"/>
+              </w:rPr>
+            </w:pPr>
+            <w:hyperlink r:id="rId22" w:history="1">
+              <w:r>
+                <w:rPr>
+                  <w:rFonts w:ascii="Calibri" w:eastAsia="Times New Roman" w:hAnsi="Calibri" w:cs="Times New Roman"/>
+                  <w:color w:val="0000FF"/>
+                  <w:u w:val="single"/>
+                  <w:lang w:eastAsia="sv-SE"/>
+                </w:rPr>
+                <w:t>PJ-002B</w:t>
+              </w:r>
+            </w:hyperlink>
+          </w:p>
+        </w:tc>
+      </w:tr>
+      <w:tr>
+        <w:trPr>
+          <w:trHeight w:val="300"/>
+        </w:trPr>
+        <w:tc>
+          <w:tcPr>
+            <w:tcW w:w="2600" w:type="dxa"/>
+            <w:shd w:val="clear" w:color="auto" w:fill="auto"/>
+            <w:noWrap/>
+            <w:vAlign w:val="bottom"/>
+            <w:hideMark/>
+          </w:tcPr>
+          <w:p>
+            <w:pPr>
+              <w:spacing w:after="0" w:line="240" w:lineRule="auto"/>
+              <w:rPr>
+                <w:rFonts w:ascii="Calibri" w:eastAsia="Times New Roman" w:hAnsi="Calibri" w:cs="Times New Roman"/>
+                <w:color w:val="000000"/>
+                <w:lang w:eastAsia="sv-SE"/>
+              </w:rPr>
+            </w:pPr>
+            <w:r>
+              <w:rPr>
+                <w:rFonts w:ascii="Calibri" w:eastAsia="Times New Roman" w:hAnsi="Calibri" w:cs="Times New Roman"/>
+                <w:color w:val="000000"/>
+                <w:lang w:eastAsia="sv-SE"/>
+              </w:rPr>
+              <w:t>Tactile switch</w:t>
+            </w:r>
+          </w:p>
+        </w:tc>
+        <w:tc>
+          <w:tcPr>
+            <w:tcW w:w="2580" w:type="dxa"/>
+            <w:shd w:val="clear" w:color="auto" w:fill="auto"/>
+            <w:noWrap/>
+            <w:vAlign w:val="bottom"/>
+            <w:hideMark/>
+          </w:tcPr>
+          <w:p>
+            <w:pPr>
+              <w:spacing w:after="0" w:line="240" w:lineRule="auto"/>
+              <w:rPr>
+                <w:rFonts w:ascii="Calibri" w:eastAsia="Times New Roman" w:hAnsi="Calibri" w:cs="Times New Roman"/>
+                <w:color w:val="0000FF"/>
+                <w:u w:val="single"/>
+                <w:lang w:eastAsia="sv-SE"/>
+              </w:rPr>
+            </w:pPr>
+            <w:hyperlink r:id="rId23" w:history="1">
+              <w:r>
+                <w:rPr>
+                  <w:rFonts w:ascii="Calibri" w:eastAsia="Times New Roman" w:hAnsi="Calibri" w:cs="Times New Roman"/>
+                  <w:color w:val="0000FF"/>
+                  <w:u w:val="single"/>
+                  <w:lang w:eastAsia="sv-SE"/>
+                </w:rPr>
+                <w:t>B3F-1020</w:t>
+              </w:r>
+            </w:hyperlink>
+          </w:p>
+        </w:tc>
+      </w:tr>
+      <w:tr>
+        <w:trPr>
+          <w:trHeight w:val="300"/>
+        </w:trPr>
+        <w:tc>
+          <w:tcPr>
+            <w:tcW w:w="2600" w:type="dxa"/>
+            <w:shd w:val="clear" w:color="auto" w:fill="auto"/>
+            <w:noWrap/>
+            <w:vAlign w:val="bottom"/>
+            <w:hideMark/>
+          </w:tcPr>
+          <w:p>
+            <w:pPr>
+              <w:spacing w:after="0" w:line="240" w:lineRule="auto"/>
+              <w:rPr>
+                <w:rFonts w:ascii="Calibri" w:eastAsia="Times New Roman" w:hAnsi="Calibri" w:cs="Times New Roman"/>
+                <w:color w:val="000000"/>
+                <w:lang w:eastAsia="sv-SE"/>
+              </w:rPr>
+            </w:pPr>
+            <w:r>
+              <w:rPr>
+                <w:rFonts w:ascii="Calibri" w:eastAsia="Times New Roman" w:hAnsi="Calibri" w:cs="Times New Roman"/>
+                <w:color w:val="000000"/>
+                <w:lang w:eastAsia="sv-SE"/>
+              </w:rPr>
+              <w:t>Inductor</w:t>
+            </w:r>
+            <w:r>
+              <w:rPr>
+                <w:rFonts w:ascii="Calibri" w:eastAsia="Times New Roman" w:hAnsi="Calibri" w:cs="Times New Roman"/>
+                <w:color w:val="000000"/>
+                <w:lang w:eastAsia="sv-SE"/>
+              </w:rPr>
+              <w:t xml:space="preserve"> 10u</w:t>
+            </w:r>
+          </w:p>
+        </w:tc>
+        <w:tc>
+          <w:tcPr>
+            <w:tcW w:w="2580" w:type="dxa"/>
+            <w:shd w:val="clear" w:color="auto" w:fill="auto"/>
+            <w:noWrap/>
+            <w:vAlign w:val="bottom"/>
+            <w:hideMark/>
+          </w:tcPr>
+          <w:p>
+            <w:pPr>
+              <w:spacing w:after="0" w:line="240" w:lineRule="auto"/>
+              <w:rPr>
+                <w:rFonts w:ascii="Calibri" w:eastAsia="Times New Roman" w:hAnsi="Calibri" w:cs="Times New Roman"/>
+                <w:color w:val="0000FF"/>
+                <w:u w:val="single"/>
+                <w:lang w:eastAsia="sv-SE"/>
+              </w:rPr>
+            </w:pPr>
+            <w:hyperlink r:id="rId24" w:history="1">
+              <w:r>
+                <w:rPr>
+                  <w:rFonts w:ascii="Calibri" w:eastAsia="Times New Roman" w:hAnsi="Calibri" w:cs="Times New Roman"/>
+                  <w:color w:val="0000FF"/>
+                  <w:u w:val="single"/>
+                  <w:lang w:eastAsia="sv-SE"/>
+                </w:rPr>
+                <w:t>PM1812-100J-RC</w:t>
+              </w:r>
+            </w:hyperlink>
+          </w:p>
+        </w:tc>
+      </w:tr>
+    </w:tbl>
+    <w:p>
+      <w:pPr>
+        <w:rPr>
+          <w:lang w:val="en-US"/>
+        </w:rPr>
+      </w:pPr>
+    </w:p>
+    <w:p>
+      <w:pPr>
+        <w:pStyle w:val="Heading2"/>
+        <w:rPr>
+          <w:lang w:val="en-US"/>
+        </w:rPr>
+      </w:pPr>
+      <w:r>
+        <w:rPr>
+          <w:lang w:val="en-US"/>
+        </w:rPr>
+        <w:t xml:space="preserve">2.2 </w:t>
+      </w:r>
+      <w:r>
+        <w:rPr>
+          <w:lang w:val="en-US"/>
+        </w:rPr>
+        <w:t>Board</w:t>
+      </w:r>
+    </w:p>
+    <w:p>
+      <w:pPr>
+        <w:rPr>
+          <w:lang w:val="en-US"/>
+        </w:rPr>
+      </w:pPr>
+      <w:r>
+        <w:rPr>
+          <w:lang w:val="en-US"/>
+        </w:rPr>
+        <w:t xml:space="preserve">The design itself was done using CadSoft EAGLE. </w:t>
+      </w:r>
+      <w:r>
+        <w:rPr>
+          <w:lang w:val="en-US"/>
+        </w:rPr>
+        <w:t>All components were connected as decribed in their respective datasheets, and the USB chip, and the power supply was connected as in Larsmark’s AVR board.</w:t>
+      </w:r>
+    </w:p>
+    <w:p>
+      <w:pPr>
+        <w:rPr>
+          <w:lang w:val="en-US"/>
+        </w:rPr>
+      </w:pPr>
+      <w:r>
+        <w:rPr>
+          <w:lang w:val="en-US"/>
+        </w:rPr>
+        <w:t>As mentioned previously, there are two ground planes on the IMU. This is because there are both analog (accelerometer) and digital (gyroscopes) signals</w:t>
+      </w:r>
+      <w:r>
+        <w:rPr>
+          <w:lang w:val="en-US"/>
+        </w:rPr>
+        <w:t>, and in such cases they need two separate ground planes so that the digital noise does not interfere with the analog signals.</w:t>
+      </w:r>
+      <w:r>
+        <w:rPr>
+          <w:lang w:val="en-US"/>
+        </w:rPr>
+        <w:t xml:space="preserve"> They are connected using a </w:t>
+      </w:r>
+      <w:r>
+        <w:rPr>
+          <w:lang w:val="en-US"/>
+        </w:rPr>
+        <w:t>0 Ω resistance</w:t>
+      </w:r>
+      <w:r>
+        <w:rPr>
+          <w:lang w:val="en-US"/>
+        </w:rPr>
+        <w:t xml:space="preserve"> to make sure they have the same potential.</w:t>
+      </w:r>
+    </w:p>
+    <w:p>
+      <w:pPr>
+        <w:rPr>
+          <w:lang w:val="en-US"/>
+        </w:rPr>
+      </w:pPr>
       <w:r>
         <w:rPr>
           <w:lang w:val="en-US"/>
         </w:rPr>
         <w:lastRenderedPageBreak/>
-        <w:t>accelerometer bandwidth of 375 Hz was used for the calculations</w:t>
-      </w:r>
-      <w:r>
-        <w:rPr>
-          <w:lang w:val="en-US"/>
-        </w:rPr>
-        <w:t>, arrivi</w:t>
-      </w:r>
-      <w:r>
-        <w:rPr>
-          <w:lang w:val="en-US"/>
-        </w:rPr>
-        <w:t>ng at capacitor values of 10 nF (formula for calculations taken from the data sheet [3]).</w:t>
+        <w:t>Choice of power source is done by connecting either pin 1 and 2 on JP1 (see schematic) for power through USB, or 3 and 2 for other source.</w:t>
+      </w:r>
+      <w:r>
+        <w:rPr>
+          <w:lang w:val="en-US"/>
+        </w:rPr>
+        <w:t xml:space="preserve"> Note however that in order to use the power jack, that cable has to be connected before the USB cable is inserted. This is to let the MCU start up before the USB chip. </w:t>
+      </w:r>
+      <w:r>
+        <w:rPr>
+          <w:lang w:val="en-US"/>
+        </w:rPr>
+        <w:t>Otherwise, the USB chip will output a voltage on the pin connecting it to the MCU which sets the MCU in a state of operation in which it is unable to send any data.</w:t>
+      </w:r>
+    </w:p>
+    <w:p>
+      <w:pPr>
+        <w:rPr>
+          <w:lang w:val="en-US"/>
+        </w:rPr>
+      </w:pPr>
+      <w:r>
+        <w:rPr>
+          <w:lang w:val="en-US"/>
+        </w:rPr>
+        <w:t>Also not that there is another error in the design; pin 63 on the MCU should be connected to ground, but this is not the case for the IMU boards.</w:t>
+      </w:r>
+      <w:r>
+        <w:rPr>
+          <w:lang w:val="en-US"/>
+        </w:rPr>
+        <w:t xml:space="preserve"> On the assembled boards this is solved by a wire soldered between that pin and ground, and this has to be done for the unpopulated boards as well.</w:t>
+      </w:r>
+      <w:r>
+        <w:rPr>
+          <w:lang w:val="en-US"/>
+        </w:rPr>
+        <w:t xml:space="preserve"> </w:t>
+      </w:r>
+      <w:r>
+        <w:rPr>
+          <w:lang w:val="en-US"/>
+        </w:rPr>
+        <w:t>In</w:t>
+      </w:r>
+      <w:r>
+        <w:rPr>
+          <w:lang w:val="en-US"/>
+        </w:rPr>
+        <w:t xml:space="preserve"> the EAGLE design however, this has been fixed.</w:t>
       </w:r>
     </w:p>
     <w:p>
@@ -986,17 +2598,23 @@
         <w:rPr>
           <w:lang w:val="en-US"/>
         </w:rPr>
-        <w:t>USB Chip</w:t>
-      </w:r>
-    </w:p>
-    <w:p>
-      <w:pPr>
-        <w:rPr>
-          <w:lang w:val="en-US"/>
-        </w:rPr>
-      </w:pPr>
+        <w:t xml:space="preserve">2.3 </w:t>
+      </w:r>
       <w:bookmarkStart w:id="0" w:name="_GoBack"/>
       <w:bookmarkEnd w:id="0"/>
+      <w:r>
+        <w:rPr>
+          <w:lang w:val="en-US"/>
+        </w:rPr>
+        <w:t>Future Improvements</w:t>
+      </w:r>
+    </w:p>
+    <w:p>
+      <w:pPr>
+        <w:rPr>
+          <w:lang w:val="en-US"/>
+        </w:rPr>
+      </w:pPr>
     </w:p>
     <w:p>
       <w:pPr>
@@ -1024,7 +2642,7 @@
         </w:rPr>
         <w:t xml:space="preserve">[1] </w:t>
       </w:r>
-      <w:hyperlink r:id="rId8" w:history="1">
+      <w:hyperlink r:id="rId25" w:history="1">
         <w:r>
           <w:rPr>
             <w:rStyle w:val="Hyperlink"/>
@@ -1035,7 +2653,15 @@
       </w:hyperlink>
     </w:p>
     <w:p>
-      <w:r>
+      <w:pPr>
+        <w:rPr>
+          <w:lang w:val="en-US"/>
+        </w:rPr>
+      </w:pPr>
+      <w:r>
+        <w:rPr>
+          <w:lang w:val="en-US"/>
+        </w:rPr>
         <w:t xml:space="preserve">[2] Analog </w:t>
       </w:r>
       <w:r>
@@ -1045,11 +2671,22 @@
         <w:t>Devices</w:t>
       </w:r>
       <w:r>
+        <w:rPr>
+          <w:lang w:val="en-US"/>
+        </w:rPr>
         <w:t xml:space="preserve"> ADXRS450 Data Sheet</w:t>
       </w:r>
     </w:p>
     <w:p>
-      <w:r>
+      <w:pPr>
+        <w:rPr>
+          <w:lang w:val="en-US"/>
+        </w:rPr>
+      </w:pPr>
+      <w:r>
+        <w:rPr>
+          <w:lang w:val="en-US"/>
+        </w:rPr>
         <w:t xml:space="preserve">[3] Analog </w:t>
       </w:r>
       <w:r>
@@ -1059,6 +2696,9 @@
         <w:t>Devices</w:t>
       </w:r>
       <w:r>
+        <w:rPr>
+          <w:lang w:val="en-US"/>
+        </w:rPr>
         <w:t xml:space="preserve"> ADXL325 Data Sheet</w:t>
       </w:r>
     </w:p>
@@ -1280,6 +2920,28 @@
       <w:szCs w:val="26"/>
     </w:rPr>
   </w:style>
+  <w:style w:type="paragraph" w:styleId="Heading3">
+    <w:name w:val="heading 3"/>
+    <w:basedOn w:val="Normal"/>
+    <w:next w:val="Normal"/>
+    <w:link w:val="Heading3Char"/>
+    <w:uiPriority w:val="9"/>
+    <w:unhideWhenUsed/>
+    <w:qFormat/>
+    <w:rsid w:val="005153E9"/>
+    <w:pPr>
+      <w:keepNext/>
+      <w:keepLines/>
+      <w:spacing w:before="200" w:after="0"/>
+      <w:outlineLvl w:val="2"/>
+    </w:pPr>
+    <w:rPr>
+      <w:rFonts w:asciiTheme="majorHAnsi" w:eastAsiaTheme="majorEastAsia" w:hAnsiTheme="majorHAnsi" w:cstheme="majorBidi"/>
+      <w:b/>
+      <w:bCs/>
+      <w:color w:val="4F81BD" w:themeColor="accent1"/>
+    </w:rPr>
+  </w:style>
   <w:style w:type="character" w:default="1" w:styleId="DefaultParagraphFont">
     <w:name w:val="Default Paragraph Font"/>
     <w:uiPriority w:val="1"/>
@@ -1401,6 +3063,19 @@
     <w:name w:val="seohtagbold"/>
     <w:basedOn w:val="DefaultParagraphFont"/>
     <w:rsid w:val="008A7235"/>
+  </w:style>
+  <w:style w:type="character" w:customStyle="1" w:styleId="Heading3Char">
+    <w:name w:val="Heading 3 Char"/>
+    <w:basedOn w:val="DefaultParagraphFont"/>
+    <w:link w:val="Heading3"/>
+    <w:uiPriority w:val="9"/>
+    <w:rsid w:val="005153E9"/>
+    <w:rPr>
+      <w:rFonts w:asciiTheme="majorHAnsi" w:eastAsiaTheme="majorEastAsia" w:hAnsiTheme="majorHAnsi" w:cstheme="majorBidi"/>
+      <w:b/>
+      <w:bCs/>
+      <w:color w:val="4F81BD" w:themeColor="accent1"/>
+    </w:rPr>
   </w:style>
 </w:styles>
 </file>
@@ -1883,7 +3558,7 @@
 </file>
 
 <file path=customXml/itemProps1.xml><?xml version="1.0" encoding="utf-8"?>
-<ds:datastoreItem xmlns:ds="http://schemas.openxmlformats.org/officeDocument/2006/customXml" ds:itemID="{437E7C71-8A28-4B28-A1B8-071CDE4B8A84}">
+<ds:datastoreItem xmlns:ds="http://schemas.openxmlformats.org/officeDocument/2006/customXml" ds:itemID="{882C7723-2104-4D30-BB8F-4A60706C87B7}">
   <ds:schemaRefs>
     <ds:schemaRef ds:uri="http://schemas.openxmlformats.org/officeDocument/2006/bibliography"/>
   </ds:schemaRefs>

</xml_diff>